<commit_message>
Add symvasi-farm-b end point
</commit_message>
<xml_diff>
--- a/agriman/templates/symvasifarmB.docx
+++ b/agriman/templates/symvasifarmB.docx
@@ -1,11 +1,12 @@
 
 <file path=word/document.xml><?xml version="1.0" encoding="utf-8"?>
-<w:document xmlns:wpc="http://schemas.microsoft.com/office/word/2010/wordprocessingCanvas" xmlns:cx="http://schemas.microsoft.com/office/drawing/2014/chartex" xmlns:cx1="http://schemas.microsoft.com/office/drawing/2015/9/8/chartex" xmlns:cx2="http://schemas.microsoft.com/office/drawing/2015/10/21/chartex" xmlns:cx3="http://schemas.microsoft.com/office/drawing/2016/5/9/chartex" xmlns:cx4="http://schemas.microsoft.com/office/drawing/2016/5/10/chartex" xmlns:cx5="http://schemas.microsoft.com/office/drawing/2016/5/11/chartex" xmlns:cx6="http://schemas.microsoft.com/office/drawing/2016/5/12/chartex" xmlns:cx7="http://schemas.microsoft.com/office/drawing/2016/5/13/chartex" xmlns:cx8="http://schemas.microsoft.com/office/drawing/2016/5/14/chartex" xmlns:mc="http://schemas.openxmlformats.org/markup-compatibility/2006" xmlns:aink="http://schemas.microsoft.com/office/drawing/2016/ink" xmlns:am3d="http://schemas.microsoft.com/office/drawing/2017/model3d" xmlns:o="urn:schemas-microsoft-com:office:office" xmlns:r="http://schemas.openxmlformats.org/officeDocument/2006/relationships" xmlns:m="http://schemas.openxmlformats.org/officeDocument/2006/math" xmlns:v="urn:schemas-microsoft-com:vml" xmlns:wp14="http://schemas.microsoft.com/office/word/2010/wordprocessingDrawing" xmlns:wp="http://schemas.openxmlformats.org/drawingml/2006/wordprocessingDrawing" xmlns:w10="urn:schemas-microsoft-com:office:word" xmlns:w="http://schemas.openxmlformats.org/wordprocessingml/2006/main" xmlns:w14="http://schemas.microsoft.com/office/word/2010/wordml" xmlns:w15="http://schemas.microsoft.com/office/word/2012/wordml" xmlns:w16cid="http://schemas.microsoft.com/office/word/2016/wordml/cid" xmlns:w16se="http://schemas.microsoft.com/office/word/2015/wordml/symex" xmlns:wpg="http://schemas.microsoft.com/office/word/2010/wordprocessingGroup" xmlns:wpi="http://schemas.microsoft.com/office/word/2010/wordprocessingInk" xmlns:wne="http://schemas.microsoft.com/office/word/2006/wordml" xmlns:wps="http://schemas.microsoft.com/office/word/2010/wordprocessingShape" mc:Ignorable="w14 w15 w16se w16cid wp14">
+<w:document xmlns:wpc="http://schemas.microsoft.com/office/word/2010/wordprocessingCanvas" xmlns:mc="http://schemas.openxmlformats.org/markup-compatibility/2006" xmlns:o="urn:schemas-microsoft-com:office:office" xmlns:r="http://schemas.openxmlformats.org/officeDocument/2006/relationships" xmlns:m="http://schemas.openxmlformats.org/officeDocument/2006/math" xmlns:v="urn:schemas-microsoft-com:vml" xmlns:wp14="http://schemas.microsoft.com/office/word/2010/wordprocessingDrawing" xmlns:wp="http://schemas.openxmlformats.org/drawingml/2006/wordprocessingDrawing" xmlns:w10="urn:schemas-microsoft-com:office:word" xmlns:w="http://schemas.openxmlformats.org/wordprocessingml/2006/main" xmlns:w14="http://schemas.microsoft.com/office/word/2010/wordml" xmlns:w15="http://schemas.microsoft.com/office/word/2012/wordml" xmlns:wpg="http://schemas.microsoft.com/office/word/2010/wordprocessingGroup" xmlns:wpi="http://schemas.microsoft.com/office/word/2010/wordprocessingInk" xmlns:wne="http://schemas.microsoft.com/office/word/2006/wordml" xmlns:wps="http://schemas.microsoft.com/office/word/2010/wordprocessingShape" mc:Ignorable="w14 w15 wp14">
   <w:body>
     <w:p>
       <w:r>
         <w:rPr>
           <w:noProof/>
+          <w:lang w:eastAsia="el-GR"/>
         </w:rPr>
         <w:drawing>
           <wp:inline distT="0" distB="0" distL="0" distR="0" wp14:anchorId="4F10940B" wp14:editId="4A0C5CB6">
@@ -211,8 +212,22 @@
         <w:rPr>
           <w:b/>
         </w:rPr>
+        <w:t xml:space="preserve"> }}</w:t>
+      </w:r>
+      <w:r>
+        <w:rPr>
+          <w:b/>
+        </w:rPr>
         <w:t xml:space="preserve"> </w:t>
       </w:r>
+      <w:r>
+        <w:rPr>
+          <w:b/>
+        </w:rPr>
+        <w:t xml:space="preserve">{{ </w:t>
+      </w:r>
+      <w:bookmarkStart w:id="0" w:name="_GoBack"/>
+      <w:bookmarkEnd w:id="0"/>
       <w:proofErr w:type="spellStart"/>
       <w:r>
         <w:rPr>
@@ -597,7 +612,7 @@
     </w:p>
     <w:p>
       <w:pPr>
-        <w:pStyle w:val="BodyTextIndent3"/>
+        <w:pStyle w:val="3"/>
         <w:ind w:left="0"/>
         <w:rPr>
           <w:rFonts w:asciiTheme="minorHAnsi" w:hAnsiTheme="minorHAnsi" w:cs="Tahoma"/>
@@ -654,7 +669,7 @@
     </w:p>
     <w:p>
       <w:pPr>
-        <w:pStyle w:val="BodyTextIndent3"/>
+        <w:pStyle w:val="3"/>
         <w:ind w:left="0"/>
         <w:rPr>
           <w:rFonts w:asciiTheme="minorHAnsi" w:hAnsiTheme="minorHAnsi" w:cs="Tahoma"/>
@@ -692,7 +707,7 @@
     </w:p>
     <w:p>
       <w:pPr>
-        <w:pStyle w:val="BodyTextIndent3"/>
+        <w:pStyle w:val="3"/>
         <w:ind w:left="0"/>
         <w:rPr>
           <w:rFonts w:asciiTheme="minorHAnsi" w:hAnsiTheme="minorHAnsi" w:cs="Tahoma"/>
@@ -741,7 +756,7 @@
     </w:p>
     <w:p>
       <w:pPr>
-        <w:pStyle w:val="BodyTextIndent3"/>
+        <w:pStyle w:val="3"/>
         <w:ind w:left="0"/>
         <w:rPr>
           <w:rFonts w:asciiTheme="minorHAnsi" w:hAnsiTheme="minorHAnsi" w:cs="Tahoma"/>
@@ -779,7 +794,7 @@
     </w:p>
     <w:p>
       <w:pPr>
-        <w:pStyle w:val="BodyText"/>
+        <w:pStyle w:val="a5"/>
         <w:tabs>
           <w:tab w:val="left" w:pos="426"/>
         </w:tabs>
@@ -802,7 +817,7 @@
     </w:p>
     <w:p>
       <w:pPr>
-        <w:pStyle w:val="BodyText"/>
+        <w:pStyle w:val="a5"/>
         <w:rPr>
           <w:rFonts w:asciiTheme="minorHAnsi" w:hAnsiTheme="minorHAnsi" w:cs="Tahoma"/>
           <w:sz w:val="22"/>
@@ -1075,7 +1090,7 @@
     </w:p>
     <w:tbl>
       <w:tblPr>
-        <w:tblStyle w:val="TableGrid"/>
+        <w:tblStyle w:val="a4"/>
         <w:tblW w:w="0" w:type="auto"/>
         <w:tblBorders>
           <w:top w:val="none" w:sz="0" w:space="0" w:color="auto"/>
@@ -1266,6 +1281,13 @@
             <w:r>
               <w:rPr>
                 <w:b/>
+                <w:lang w:val="en-US"/>
+              </w:rPr>
+              <w:t>}} {{</w:t>
+            </w:r>
+            <w:r>
+              <w:rPr>
+                <w:b/>
               </w:rPr>
               <w:t xml:space="preserve"> </w:t>
             </w:r>
@@ -1308,8 +1330,6 @@
         <w:ind w:firstLine="284"/>
         <w:jc w:val="both"/>
       </w:pPr>
-      <w:bookmarkStart w:id="0" w:name="_GoBack"/>
-      <w:bookmarkEnd w:id="0"/>
     </w:p>
     <w:sectPr>
       <w:pgSz w:w="11906" w:h="16838"/>
@@ -1322,7 +1342,7 @@
 </file>
 
 <file path=word/numbering.xml><?xml version="1.0" encoding="utf-8"?>
-<w:numbering xmlns:wpc="http://schemas.microsoft.com/office/word/2010/wordprocessingCanvas" xmlns:cx="http://schemas.microsoft.com/office/drawing/2014/chartex" xmlns:cx1="http://schemas.microsoft.com/office/drawing/2015/9/8/chartex" xmlns:cx2="http://schemas.microsoft.com/office/drawing/2015/10/21/chartex" xmlns:cx3="http://schemas.microsoft.com/office/drawing/2016/5/9/chartex" xmlns:cx4="http://schemas.microsoft.com/office/drawing/2016/5/10/chartex" xmlns:cx5="http://schemas.microsoft.com/office/drawing/2016/5/11/chartex" xmlns:cx6="http://schemas.microsoft.com/office/drawing/2016/5/12/chartex" xmlns:cx7="http://schemas.microsoft.com/office/drawing/2016/5/13/chartex" xmlns:cx8="http://schemas.microsoft.com/office/drawing/2016/5/14/chartex" xmlns:mc="http://schemas.openxmlformats.org/markup-compatibility/2006" xmlns:aink="http://schemas.microsoft.com/office/drawing/2016/ink" xmlns:am3d="http://schemas.microsoft.com/office/drawing/2017/model3d" xmlns:o="urn:schemas-microsoft-com:office:office" xmlns:r="http://schemas.openxmlformats.org/officeDocument/2006/relationships" xmlns:m="http://schemas.openxmlformats.org/officeDocument/2006/math" xmlns:v="urn:schemas-microsoft-com:vml" xmlns:wp14="http://schemas.microsoft.com/office/word/2010/wordprocessingDrawing" xmlns:wp="http://schemas.openxmlformats.org/drawingml/2006/wordprocessingDrawing" xmlns:w10="urn:schemas-microsoft-com:office:word" xmlns:w="http://schemas.openxmlformats.org/wordprocessingml/2006/main" xmlns:w14="http://schemas.microsoft.com/office/word/2010/wordml" xmlns:w15="http://schemas.microsoft.com/office/word/2012/wordml" xmlns:w16cid="http://schemas.microsoft.com/office/word/2016/wordml/cid" xmlns:w16se="http://schemas.microsoft.com/office/word/2015/wordml/symex" xmlns:wpg="http://schemas.microsoft.com/office/word/2010/wordprocessingGroup" xmlns:wpi="http://schemas.microsoft.com/office/word/2010/wordprocessingInk" xmlns:wne="http://schemas.microsoft.com/office/word/2006/wordml" xmlns:wps="http://schemas.microsoft.com/office/word/2010/wordprocessingShape" mc:Ignorable="w14 w15 w16se w16cid wp14">
+<w:numbering xmlns:wpc="http://schemas.microsoft.com/office/word/2010/wordprocessingCanvas" xmlns:mc="http://schemas.openxmlformats.org/markup-compatibility/2006" xmlns:o="urn:schemas-microsoft-com:office:office" xmlns:r="http://schemas.openxmlformats.org/officeDocument/2006/relationships" xmlns:m="http://schemas.openxmlformats.org/officeDocument/2006/math" xmlns:v="urn:schemas-microsoft-com:vml" xmlns:wp14="http://schemas.microsoft.com/office/word/2010/wordprocessingDrawing" xmlns:wp="http://schemas.openxmlformats.org/drawingml/2006/wordprocessingDrawing" xmlns:w10="urn:schemas-microsoft-com:office:word" xmlns:w="http://schemas.openxmlformats.org/wordprocessingml/2006/main" xmlns:w14="http://schemas.microsoft.com/office/word/2010/wordml" xmlns:w15="http://schemas.microsoft.com/office/word/2012/wordml" xmlns:wpg="http://schemas.microsoft.com/office/word/2010/wordprocessingGroup" xmlns:wpi="http://schemas.microsoft.com/office/word/2010/wordprocessingInk" xmlns:wne="http://schemas.microsoft.com/office/word/2006/wordml" xmlns:wps="http://schemas.microsoft.com/office/word/2010/wordprocessingShape" mc:Ignorable="w14 w15 wp14">
   <w:abstractNum w:abstractNumId="0" w15:restartNumberingAfterBreak="0">
     <w:nsid w:val="05960826"/>
     <w:multiLevelType w:val="hybridMultilevel"/>
@@ -2026,7 +2046,7 @@
 </file>
 
 <file path=word/styles.xml><?xml version="1.0" encoding="utf-8"?>
-<w:styles xmlns:mc="http://schemas.openxmlformats.org/markup-compatibility/2006" xmlns:r="http://schemas.openxmlformats.org/officeDocument/2006/relationships" xmlns:w="http://schemas.openxmlformats.org/wordprocessingml/2006/main" xmlns:w14="http://schemas.microsoft.com/office/word/2010/wordml" xmlns:w15="http://schemas.microsoft.com/office/word/2012/wordml" xmlns:w16cid="http://schemas.microsoft.com/office/word/2016/wordml/cid" xmlns:w16se="http://schemas.microsoft.com/office/word/2015/wordml/symex" mc:Ignorable="w14 w15 w16se w16cid">
+<w:styles xmlns:mc="http://schemas.openxmlformats.org/markup-compatibility/2006" xmlns:r="http://schemas.openxmlformats.org/officeDocument/2006/relationships" xmlns:w="http://schemas.openxmlformats.org/wordprocessingml/2006/main" xmlns:w14="http://schemas.microsoft.com/office/word/2010/wordml" xmlns:w15="http://schemas.microsoft.com/office/word/2012/wordml" mc:Ignorable="w14 w15">
   <w:docDefaults>
     <w:rPrDefault>
       <w:rPr>
@@ -2042,7 +2062,7 @@
       </w:pPr>
     </w:pPrDefault>
   </w:docDefaults>
-  <w:latentStyles w:defLockedState="0" w:defUIPriority="99" w:defSemiHidden="0" w:defUnhideWhenUsed="0" w:defQFormat="0" w:count="375">
+  <w:latentStyles w:defLockedState="0" w:defUIPriority="99" w:defSemiHidden="0" w:defUnhideWhenUsed="0" w:defQFormat="0" w:count="371">
     <w:lsdException w:name="Normal" w:uiPriority="0" w:qFormat="1"/>
     <w:lsdException w:name="heading 1" w:uiPriority="9" w:qFormat="1"/>
     <w:lsdException w:name="heading 2" w:semiHidden="1" w:uiPriority="9" w:unhideWhenUsed="1" w:qFormat="1"/>
@@ -2414,22 +2434,18 @@
     <w:lsdException w:name="List Table 5 Dark Accent 6" w:uiPriority="50"/>
     <w:lsdException w:name="List Table 6 Colorful Accent 6" w:uiPriority="51"/>
     <w:lsdException w:name="List Table 7 Colorful Accent 6" w:uiPriority="52"/>
-    <w:lsdException w:name="Mention" w:semiHidden="1" w:unhideWhenUsed="1"/>
-    <w:lsdException w:name="Smart Hyperlink" w:semiHidden="1" w:unhideWhenUsed="1"/>
-    <w:lsdException w:name="Hashtag" w:semiHidden="1" w:unhideWhenUsed="1"/>
-    <w:lsdException w:name="Unresolved Mention" w:semiHidden="1" w:unhideWhenUsed="1"/>
   </w:latentStyles>
-  <w:style w:type="paragraph" w:default="1" w:styleId="Normal">
+  <w:style w:type="paragraph" w:default="1" w:styleId="a">
     <w:name w:val="Normal"/>
     <w:qFormat/>
   </w:style>
-  <w:style w:type="character" w:default="1" w:styleId="DefaultParagraphFont">
+  <w:style w:type="character" w:default="1" w:styleId="a0">
     <w:name w:val="Default Paragraph Font"/>
     <w:uiPriority w:val="1"/>
     <w:semiHidden/>
     <w:unhideWhenUsed/>
   </w:style>
-  <w:style w:type="table" w:default="1" w:styleId="TableNormal">
+  <w:style w:type="table" w:default="1" w:styleId="a1">
     <w:name w:val="Normal Table"/>
     <w:uiPriority w:val="99"/>
     <w:semiHidden/>
@@ -2444,15 +2460,15 @@
       </w:tblCellMar>
     </w:tblPr>
   </w:style>
-  <w:style w:type="numbering" w:default="1" w:styleId="NoList">
+  <w:style w:type="numbering" w:default="1" w:styleId="a2">
     <w:name w:val="No List"/>
     <w:uiPriority w:val="99"/>
     <w:semiHidden/>
     <w:unhideWhenUsed/>
   </w:style>
-  <w:style w:type="paragraph" w:styleId="ListParagraph">
+  <w:style w:type="paragraph" w:styleId="a3">
     <w:name w:val="List Paragraph"/>
-    <w:basedOn w:val="Normal"/>
+    <w:basedOn w:val="a"/>
     <w:uiPriority w:val="34"/>
     <w:qFormat/>
     <w:rsid w:val="009F19D2"/>
@@ -2461,9 +2477,9 @@
       <w:contextualSpacing/>
     </w:pPr>
   </w:style>
-  <w:style w:type="table" w:styleId="TableGrid">
+  <w:style w:type="table" w:styleId="a4">
     <w:name w:val="Table Grid"/>
-    <w:basedOn w:val="TableNormal"/>
+    <w:basedOn w:val="a1"/>
     <w:uiPriority w:val="39"/>
     <w:rsid w:val="00433510"/>
     <w:pPr>
@@ -2480,10 +2496,10 @@
       </w:tblBorders>
     </w:tblPr>
   </w:style>
-  <w:style w:type="paragraph" w:styleId="BodyText">
+  <w:style w:type="paragraph" w:styleId="a5">
     <w:name w:val="Body Text"/>
-    <w:basedOn w:val="Normal"/>
-    <w:link w:val="BodyTextChar"/>
+    <w:basedOn w:val="a"/>
+    <w:link w:val="Char"/>
     <w:semiHidden/>
     <w:unhideWhenUsed/>
     <w:rsid w:val="00B3712C"/>
@@ -2498,10 +2514,10 @@
       <w:lang w:val="en-US" w:eastAsia="el-GR"/>
     </w:rPr>
   </w:style>
-  <w:style w:type="character" w:customStyle="1" w:styleId="BodyTextChar">
-    <w:name w:val="Body Text Char"/>
-    <w:basedOn w:val="DefaultParagraphFont"/>
-    <w:link w:val="BodyText"/>
+  <w:style w:type="character" w:customStyle="1" w:styleId="Char">
+    <w:name w:val="Σώμα κειμένου Char"/>
+    <w:basedOn w:val="a0"/>
+    <w:link w:val="a5"/>
     <w:semiHidden/>
     <w:rsid w:val="00B3712C"/>
     <w:rPr>
@@ -2511,10 +2527,10 @@
       <w:lang w:val="en-US" w:eastAsia="el-GR"/>
     </w:rPr>
   </w:style>
-  <w:style w:type="paragraph" w:styleId="BodyTextIndent3">
+  <w:style w:type="paragraph" w:styleId="3">
     <w:name w:val="Body Text Indent 3"/>
-    <w:basedOn w:val="Normal"/>
-    <w:link w:val="BodyTextIndent3Char"/>
+    <w:basedOn w:val="a"/>
+    <w:link w:val="3Char"/>
     <w:semiHidden/>
     <w:unhideWhenUsed/>
     <w:rsid w:val="00B3712C"/>
@@ -2530,10 +2546,10 @@
       <w:lang w:val="en-US" w:eastAsia="it-IT"/>
     </w:rPr>
   </w:style>
-  <w:style w:type="character" w:customStyle="1" w:styleId="BodyTextIndent3Char">
-    <w:name w:val="Body Text Indent 3 Char"/>
-    <w:basedOn w:val="DefaultParagraphFont"/>
-    <w:link w:val="BodyTextIndent3"/>
+  <w:style w:type="character" w:customStyle="1" w:styleId="3Char">
+    <w:name w:val="Σώμα κείμενου με εσοχή 3 Char"/>
+    <w:basedOn w:val="a0"/>
+    <w:link w:val="3"/>
     <w:semiHidden/>
     <w:rsid w:val="00B3712C"/>
     <w:rPr>

</xml_diff>